<commit_message>
inclusao de links de referencias e definicoes
</commit_message>
<xml_diff>
--- a/01 - Iniciacao/Entradas/Primeira reunião sobre migração SGIT android SDK eclipe para Android Studio.docx
+++ b/01 - Iniciacao/Entradas/Primeira reunião sobre migração SGIT android SDK eclipe para Android Studio.docx
@@ -259,196 +259,634 @@
         </w:rPr>
         <w:t>etc</w:t>
       </w:r>
+      <w:proofErr w:type="spellEnd"/>
+    </w:p>
+    <w:p>
+      <w:pPr>
+        <w:pStyle w:val="PargrafodaLista"/>
+        <w:numPr>
+          <w:ilvl w:val="1"/>
+          <w:numId w:val="1"/>
+        </w:numPr>
+      </w:pPr>
+      <w:r>
+        <w:t>Referências para as convenções:</w:t>
+      </w:r>
+    </w:p>
+    <w:p>
+      <w:pPr>
+        <w:pStyle w:val="PargrafodaLista"/>
+        <w:numPr>
+          <w:ilvl w:val="2"/>
+          <w:numId w:val="1"/>
+        </w:numPr>
+      </w:pPr>
+      <w:hyperlink r:id="rId10" w:history="1">
+        <w:r>
+          <w:rPr>
+            <w:rStyle w:val="Hyperlink"/>
+          </w:rPr>
+          <w:t>http://www.devmedia.com.br/convencoes-de-codigo-java/23871</w:t>
+        </w:r>
+      </w:hyperlink>
+    </w:p>
+    <w:p>
+      <w:pPr>
+        <w:pStyle w:val="PargrafodaLista"/>
+        <w:numPr>
+          <w:ilvl w:val="2"/>
+          <w:numId w:val="1"/>
+        </w:numPr>
+      </w:pPr>
+      <w:hyperlink r:id="rId11" w:history="1">
+        <w:r>
+          <w:rPr>
+            <w:rStyle w:val="Hyperlink"/>
+          </w:rPr>
+          <w:t>http://www.oracle.com/technetwork/java/javase/documentation/index-137868.html</w:t>
+        </w:r>
+      </w:hyperlink>
+    </w:p>
+    <w:p>
+      <w:pPr>
+        <w:pStyle w:val="PargrafodaLista"/>
+        <w:numPr>
+          <w:ilvl w:val="2"/>
+          <w:numId w:val="1"/>
+        </w:numPr>
+      </w:pPr>
+      <w:hyperlink r:id="rId12" w:history="1">
+        <w:r>
+          <w:rPr>
+            <w:rStyle w:val="Hyperlink"/>
+          </w:rPr>
+          <w:t>https://source.android.com/source/code-style</w:t>
+        </w:r>
+      </w:hyperlink>
+    </w:p>
+    <w:p>
+      <w:pPr>
+        <w:pStyle w:val="PargrafodaLista"/>
+        <w:ind w:left="2160"/>
+      </w:pPr>
+    </w:p>
+    <w:p>
+      <w:pPr>
+        <w:pStyle w:val="PargrafodaLista"/>
+        <w:numPr>
+          <w:ilvl w:val="0"/>
+          <w:numId w:val="1"/>
+        </w:numPr>
+      </w:pPr>
+      <w:r>
+        <w:t>Teste Unitário;</w:t>
+      </w:r>
+    </w:p>
+    <w:p>
+      <w:pPr>
+        <w:pStyle w:val="PargrafodaLista"/>
+        <w:numPr>
+          <w:ilvl w:val="1"/>
+          <w:numId w:val="1"/>
+        </w:numPr>
+      </w:pPr>
+      <w:r>
+        <w:t xml:space="preserve">Os testes serão realizados usando: Junit4, </w:t>
+      </w:r>
+      <w:proofErr w:type="spellStart"/>
+      <w:r>
+        <w:t>Mockito</w:t>
+      </w:r>
+      <w:proofErr w:type="spellEnd"/>
+      <w:r>
+        <w:t xml:space="preserve">. </w:t>
+      </w:r>
+      <w:proofErr w:type="spellStart"/>
+      <w:r>
+        <w:t>Espresso</w:t>
+      </w:r>
+      <w:proofErr w:type="spellEnd"/>
+      <w:r>
+        <w:t xml:space="preserve"> e </w:t>
+      </w:r>
+      <w:proofErr w:type="spellStart"/>
+      <w:r>
+        <w:t>Hamcrest</w:t>
+      </w:r>
+      <w:proofErr w:type="spellEnd"/>
+      <w:r>
+        <w:t>.</w:t>
+      </w:r>
+    </w:p>
+    <w:p>
+      <w:pPr>
+        <w:pStyle w:val="PargrafodaLista"/>
+        <w:numPr>
+          <w:ilvl w:val="1"/>
+          <w:numId w:val="1"/>
+        </w:numPr>
+      </w:pPr>
+      <w:r>
+        <w:t>Referências:</w:t>
+      </w:r>
+    </w:p>
+    <w:p>
+      <w:pPr>
+        <w:pStyle w:val="PargrafodaLista"/>
+        <w:numPr>
+          <w:ilvl w:val="2"/>
+          <w:numId w:val="1"/>
+        </w:numPr>
+      </w:pPr>
+      <w:hyperlink r:id="rId13" w:history="1">
+        <w:r>
+          <w:rPr>
+            <w:rStyle w:val="Hyperlink"/>
+          </w:rPr>
+          <w:t>https://codelabs.developers.google.com/codelabs/android-testing/index.html?index=..%2F..%2Findex#0</w:t>
+        </w:r>
+      </w:hyperlink>
+    </w:p>
+    <w:p>
+      <w:pPr>
+        <w:pStyle w:val="PargrafodaLista"/>
+        <w:numPr>
+          <w:ilvl w:val="2"/>
+          <w:numId w:val="1"/>
+        </w:numPr>
+      </w:pPr>
+    </w:p>
+    <w:p>
+      <w:pPr>
+        <w:pStyle w:val="PargrafodaLista"/>
+        <w:numPr>
+          <w:ilvl w:val="0"/>
+          <w:numId w:val="1"/>
+        </w:numPr>
+      </w:pPr>
+      <w:r>
+        <w:t>Ganho de maturidade;</w:t>
+      </w:r>
+    </w:p>
+    <w:p>
+      <w:pPr>
+        <w:pStyle w:val="PargrafodaLista"/>
+        <w:numPr>
+          <w:ilvl w:val="0"/>
+          <w:numId w:val="1"/>
+        </w:numPr>
+      </w:pPr>
+      <w:proofErr w:type="spellStart"/>
+      <w:r>
+        <w:t>Login</w:t>
+      </w:r>
+      <w:proofErr w:type="spellEnd"/>
+      <w:r>
+        <w:t xml:space="preserve"> (caso de uso)</w:t>
+      </w:r>
+    </w:p>
+    <w:p>
+      <w:pPr>
+        <w:pStyle w:val="PargrafodaLista"/>
+        <w:numPr>
+          <w:ilvl w:val="0"/>
+          <w:numId w:val="1"/>
+        </w:numPr>
+      </w:pPr>
+      <w:r>
+        <w:t>Regras de Negócio</w:t>
+      </w:r>
+    </w:p>
+    <w:p>
+      <w:pPr>
+        <w:pStyle w:val="PargrafodaLista"/>
+        <w:numPr>
+          <w:ilvl w:val="1"/>
+          <w:numId w:val="1"/>
+        </w:numPr>
+      </w:pPr>
+      <w:r>
+        <w:t>Documento ANEXO</w:t>
+      </w:r>
+    </w:p>
+    <w:p>
+      <w:pPr>
+        <w:pStyle w:val="PargrafodaLista"/>
+        <w:numPr>
+          <w:ilvl w:val="0"/>
+          <w:numId w:val="1"/>
+        </w:numPr>
+      </w:pPr>
+      <w:proofErr w:type="spellStart"/>
+      <w:r>
+        <w:t>Git</w:t>
+      </w:r>
+      <w:proofErr w:type="spellEnd"/>
+      <w:r>
+        <w:t xml:space="preserve"> Hub;</w:t>
+      </w:r>
+    </w:p>
+    <w:p>
+      <w:pPr>
+        <w:pStyle w:val="PargrafodaLista"/>
+        <w:numPr>
+          <w:ilvl w:val="0"/>
+          <w:numId w:val="1"/>
+        </w:numPr>
+      </w:pPr>
+      <w:r>
+        <w:t>Tecnologias Usadas</w:t>
+      </w:r>
+    </w:p>
+    <w:p>
+      <w:pPr>
+        <w:pStyle w:val="PargrafodaLista"/>
+        <w:numPr>
+          <w:ilvl w:val="1"/>
+          <w:numId w:val="1"/>
+        </w:numPr>
+      </w:pPr>
+      <w:r>
+        <w:t>Comunicação entre Servidor</w:t>
+      </w:r>
+      <w:r>
+        <w:t xml:space="preserve"> (</w:t>
+      </w:r>
+      <w:proofErr w:type="spellStart"/>
+      <w:r>
+        <w:t>Retrofit</w:t>
+      </w:r>
+      <w:proofErr w:type="spellEnd"/>
+      <w:r>
+        <w:t xml:space="preserve">, </w:t>
+      </w:r>
+      <w:proofErr w:type="spellStart"/>
+      <w:proofErr w:type="gramStart"/>
+      <w:r>
+        <w:t>OkHttp</w:t>
+      </w:r>
+      <w:proofErr w:type="spellEnd"/>
+      <w:proofErr w:type="gramEnd"/>
+      <w:r>
+        <w:t>)</w:t>
+      </w:r>
+    </w:p>
+    <w:p>
+      <w:pPr>
+        <w:pStyle w:val="PargrafodaLista"/>
+        <w:numPr>
+          <w:ilvl w:val="2"/>
+          <w:numId w:val="1"/>
+        </w:numPr>
+      </w:pPr>
+      <w:hyperlink r:id="rId14" w:history="1">
+        <w:r>
+          <w:rPr>
+            <w:rStyle w:val="Hyperlink"/>
+          </w:rPr>
+          <w:t>https://github.com/asanchezyu/RetrofitSoapSample</w:t>
+        </w:r>
+      </w:hyperlink>
+    </w:p>
+    <w:p>
+      <w:pPr>
+        <w:pStyle w:val="PargrafodaLista"/>
+        <w:ind w:left="2160"/>
+      </w:pPr>
+    </w:p>
+    <w:p>
+      <w:pPr>
+        <w:pStyle w:val="PargrafodaLista"/>
+        <w:numPr>
+          <w:ilvl w:val="1"/>
+          <w:numId w:val="1"/>
+        </w:numPr>
+      </w:pPr>
+      <w:r>
+        <w:t>Infeção de Dependências</w:t>
+      </w:r>
+      <w:r>
+        <w:t xml:space="preserve"> (Dagger2)</w:t>
+      </w:r>
+    </w:p>
+    <w:p>
+      <w:pPr>
+        <w:pStyle w:val="PargrafodaLista"/>
+        <w:numPr>
+          <w:ilvl w:val="2"/>
+          <w:numId w:val="1"/>
+        </w:numPr>
+      </w:pPr>
+      <w:hyperlink r:id="rId15" w:history="1">
+        <w:r>
+          <w:rPr>
+            <w:rStyle w:val="Hyperlink"/>
+          </w:rPr>
+          <w:t>https://google.github.io/dagger//</w:t>
+        </w:r>
+      </w:hyperlink>
+    </w:p>
+    <w:p>
+      <w:pPr>
+        <w:pStyle w:val="PargrafodaLista"/>
+        <w:numPr>
+          <w:ilvl w:val="1"/>
+          <w:numId w:val="1"/>
+        </w:numPr>
+      </w:pPr>
+      <w:r>
+        <w:t>Persistência de Dados</w:t>
+      </w:r>
+      <w:r>
+        <w:t xml:space="preserve"> (</w:t>
+      </w:r>
+      <w:proofErr w:type="spellStart"/>
+      <w:r>
+        <w:t>Realm</w:t>
+      </w:r>
+      <w:proofErr w:type="spellEnd"/>
+      <w:r>
+        <w:t xml:space="preserve"> (para objetos), </w:t>
+      </w:r>
+      <w:proofErr w:type="spellStart"/>
+      <w:r>
+        <w:t>Room</w:t>
+      </w:r>
+      <w:proofErr w:type="spellEnd"/>
+      <w:proofErr w:type="gramStart"/>
+      <w:r>
+        <w:t>)</w:t>
+      </w:r>
+      <w:proofErr w:type="gramEnd"/>
+    </w:p>
+    <w:p>
+      <w:pPr>
+        <w:pStyle w:val="PargrafodaLista"/>
+        <w:numPr>
+          <w:ilvl w:val="2"/>
+          <w:numId w:val="1"/>
+        </w:numPr>
+      </w:pPr>
+      <w:hyperlink r:id="rId16" w:history="1">
+        <w:r>
+          <w:rPr>
+            <w:rStyle w:val="Hyperlink"/>
+          </w:rPr>
+          <w:t>https://codelabs.developers.google.com/codelabs/android-persistence/index.html?index=..%2F..%2Findex#0</w:t>
+        </w:r>
+      </w:hyperlink>
+    </w:p>
+    <w:p>
+      <w:pPr>
+        <w:pStyle w:val="PargrafodaLista"/>
+        <w:ind w:left="2160"/>
+      </w:pPr>
+    </w:p>
+    <w:p>
+      <w:pPr>
+        <w:pStyle w:val="PargrafodaLista"/>
+        <w:numPr>
+          <w:ilvl w:val="0"/>
+          <w:numId w:val="1"/>
+        </w:numPr>
+      </w:pPr>
+      <w:r>
+        <w:t>Arquitetura Usada: MVP</w:t>
+      </w:r>
+      <w:r>
+        <w:t xml:space="preserve"> (</w:t>
+      </w:r>
+      <w:hyperlink r:id="rId17" w:history="1">
+        <w:r>
+          <w:rPr>
+            <w:rStyle w:val="Hyperlink"/>
+          </w:rPr>
+          <w:t>https://developer.android.com/topic/libraries/architecture/index.html</w:t>
+        </w:r>
+      </w:hyperlink>
+      <w:proofErr w:type="gramStart"/>
+      <w:r>
+        <w:t>)</w:t>
+      </w:r>
+      <w:proofErr w:type="gramEnd"/>
+    </w:p>
+    <w:p>
+      <w:pPr>
+        <w:pStyle w:val="PargrafodaLista"/>
+        <w:rPr>
+          <w:u w:val="single"/>
+        </w:rPr>
+      </w:pPr>
+      <w:r>
+        <w:t xml:space="preserve">Vejam o </w:t>
+      </w:r>
+      <w:proofErr w:type="spellStart"/>
+      <w:r>
+        <w:t>video</w:t>
+      </w:r>
+      <w:proofErr w:type="spellEnd"/>
+    </w:p>
+    <w:p>
+      <w:pPr>
+        <w:pStyle w:val="PargrafodaLista"/>
+        <w:numPr>
+          <w:ilvl w:val="0"/>
+          <w:numId w:val="1"/>
+        </w:numPr>
+      </w:pPr>
+      <w:r>
+        <w:rPr>
+          <w:noProof/>
+          <w:lang w:eastAsia="pt-BR"/>
+        </w:rPr>
+        <w:drawing>
+          <wp:inline distT="0" distB="0" distL="0" distR="0">
+            <wp:extent cx="4706679" cy="3530009"/>
+            <wp:effectExtent l="0" t="0" r="0" b="0"/>
+            <wp:docPr id="1" name="Imagem 1" descr="https://developer.android.com/topic/libraries/architecture/images/final-architecture.png"/>
+            <wp:cNvGraphicFramePr>
+              <a:graphicFrameLocks xmlns:a="http://schemas.openxmlformats.org/drawingml/2006/main" noChangeAspect="1"/>
+            </wp:cNvGraphicFramePr>
+            <a:graphic xmlns:a="http://schemas.openxmlformats.org/drawingml/2006/main">
+              <a:graphicData uri="http://schemas.openxmlformats.org/drawingml/2006/picture">
+                <pic:pic xmlns:pic="http://schemas.openxmlformats.org/drawingml/2006/picture">
+                  <pic:nvPicPr>
+                    <pic:cNvPr id="0" name="Picture 1" descr="https://developer.android.com/topic/libraries/architecture/images/final-architecture.png"/>
+                    <pic:cNvPicPr>
+                      <a:picLocks noChangeAspect="1" noChangeArrowheads="1"/>
+                    </pic:cNvPicPr>
+                  </pic:nvPicPr>
+                  <pic:blipFill>
+                    <a:blip r:embed="rId18">
+                      <a:extLst>
+                        <a:ext uri="{28A0092B-C50C-407E-A947-70E740481C1C}">
+                          <a14:useLocalDpi xmlns:a14="http://schemas.microsoft.com/office/drawing/2010/main" val="0"/>
+                        </a:ext>
+                      </a:extLst>
+                    </a:blip>
+                    <a:srcRect/>
+                    <a:stretch>
+                      <a:fillRect/>
+                    </a:stretch>
+                  </pic:blipFill>
+                  <pic:spPr bwMode="auto">
+                    <a:xfrm>
+                      <a:off x="0" y="0"/>
+                      <a:ext cx="4705547" cy="3529160"/>
+                    </a:xfrm>
+                    <a:prstGeom prst="rect">
+                      <a:avLst/>
+                    </a:prstGeom>
+                    <a:noFill/>
+                    <a:ln>
+                      <a:noFill/>
+                    </a:ln>
+                  </pic:spPr>
+                </pic:pic>
+              </a:graphicData>
+            </a:graphic>
+          </wp:inline>
+        </w:drawing>
+      </w:r>
+    </w:p>
+    <w:p>
+      <w:pPr>
+        <w:pStyle w:val="PargrafodaLista"/>
+        <w:numPr>
+          <w:ilvl w:val="1"/>
+          <w:numId w:val="1"/>
+        </w:numPr>
+      </w:pPr>
+      <w:r>
+        <w:t>Referências:</w:t>
+      </w:r>
+    </w:p>
+    <w:p>
+      <w:pPr>
+        <w:pStyle w:val="PargrafodaLista"/>
+        <w:numPr>
+          <w:ilvl w:val="2"/>
+          <w:numId w:val="1"/>
+        </w:numPr>
+      </w:pPr>
+      <w:hyperlink r:id="rId19" w:history="1">
+        <w:r>
+          <w:rPr>
+            <w:rStyle w:val="Hyperlink"/>
+          </w:rPr>
+          <w:t>https://developer.android.com/topic/libraries/architecture/guide.html</w:t>
+        </w:r>
+      </w:hyperlink>
+    </w:p>
+    <w:p>
+      <w:pPr>
+        <w:pStyle w:val="PargrafodaLista"/>
+        <w:numPr>
+          <w:ilvl w:val="2"/>
+          <w:numId w:val="1"/>
+        </w:numPr>
+      </w:pPr>
+      <w:hyperlink r:id="rId20" w:history="1">
+        <w:r>
+          <w:rPr>
+            <w:rStyle w:val="Hyperlink"/>
+          </w:rPr>
+          <w:t>https://developer.android.com/topic/libraries/architecture/lifecycle.html</w:t>
+        </w:r>
+      </w:hyperlink>
+    </w:p>
+    <w:p>
+      <w:pPr>
+        <w:pStyle w:val="PargrafodaLista"/>
+        <w:numPr>
+          <w:ilvl w:val="2"/>
+          <w:numId w:val="1"/>
+        </w:numPr>
+      </w:pPr>
+      <w:hyperlink r:id="rId21" w:history="1">
+        <w:r>
+          <w:rPr>
+            <w:rStyle w:val="Hyperlink"/>
+          </w:rPr>
+          <w:t>https://developer.android.com/topic/libraries/architecture/livedata.html</w:t>
+        </w:r>
+      </w:hyperlink>
+    </w:p>
+    <w:p>
+      <w:pPr>
+        <w:pStyle w:val="PargrafodaLista"/>
+        <w:numPr>
+          <w:ilvl w:val="2"/>
+          <w:numId w:val="1"/>
+        </w:numPr>
+      </w:pPr>
+      <w:hyperlink r:id="rId22" w:history="1">
+        <w:r>
+          <w:rPr>
+            <w:rStyle w:val="Hyperlink"/>
+          </w:rPr>
+          <w:t>https://developer.android.com/topic/libraries/architecture/viewmodel.html</w:t>
+        </w:r>
+      </w:hyperlink>
+    </w:p>
+    <w:p>
+      <w:pPr>
+        <w:pStyle w:val="PargrafodaLista"/>
+        <w:numPr>
+          <w:ilvl w:val="2"/>
+          <w:numId w:val="1"/>
+        </w:numPr>
+      </w:pPr>
+      <w:hyperlink r:id="rId23" w:history="1">
+        <w:r>
+          <w:rPr>
+            <w:rStyle w:val="Hyperlink"/>
+          </w:rPr>
+          <w:t>https://developer.android.com/topic/libraries/architecture/room.html</w:t>
+        </w:r>
+      </w:hyperlink>
+    </w:p>
+    <w:p>
+      <w:pPr>
+        <w:pStyle w:val="PargrafodaLista"/>
+        <w:numPr>
+          <w:ilvl w:val="2"/>
+          <w:numId w:val="1"/>
+        </w:numPr>
+      </w:pPr>
+      <w:hyperlink r:id="rId24" w:history="1">
+        <w:r>
+          <w:rPr>
+            <w:rStyle w:val="Hyperlink"/>
+          </w:rPr>
+          <w:t>https://developer.android.com/topic/libraries/data-binding/index.html</w:t>
+        </w:r>
+      </w:hyperlink>
+    </w:p>
+    <w:p>
+      <w:pPr>
+        <w:pStyle w:val="PargrafodaLista"/>
+        <w:numPr>
+          <w:ilvl w:val="2"/>
+          <w:numId w:val="1"/>
+        </w:numPr>
+      </w:pPr>
+      <w:hyperlink r:id="rId25" w:history="1">
+        <w:r>
+          <w:rPr>
+            <w:rStyle w:val="Hyperlink"/>
+          </w:rPr>
+          <w:t>https://codelabs.developers.google.com/codelabs/android-agera/index.html?index=..%2F..%2Findex#0</w:t>
+        </w:r>
+      </w:hyperlink>
+    </w:p>
+    <w:p>
+      <w:pPr>
+        <w:pStyle w:val="PargrafodaLista"/>
+        <w:ind w:left="2160"/>
+      </w:pPr>
       <w:bookmarkStart w:id="0" w:name="_GoBack"/>
       <w:bookmarkEnd w:id="0"/>
-      <w:proofErr w:type="spellEnd"/>
-    </w:p>
-    <w:p>
-      <w:pPr>
-        <w:pStyle w:val="PargrafodaLista"/>
-        <w:numPr>
-          <w:ilvl w:val="1"/>
-          <w:numId w:val="1"/>
-        </w:numPr>
-      </w:pPr>
-      <w:r>
-        <w:t>Referências para as convenções:</w:t>
-      </w:r>
-    </w:p>
-    <w:p>
-      <w:pPr>
-        <w:pStyle w:val="PargrafodaLista"/>
-        <w:numPr>
-          <w:ilvl w:val="2"/>
-          <w:numId w:val="1"/>
-        </w:numPr>
-      </w:pPr>
-      <w:hyperlink r:id="rId10" w:history="1">
-        <w:r>
-          <w:rPr>
-            <w:rStyle w:val="Hyperlink"/>
-          </w:rPr>
-          <w:t>http://www.devmedia.com.br/convencoes-de-codigo-java/23871</w:t>
-        </w:r>
-      </w:hyperlink>
-    </w:p>
-    <w:p>
-      <w:pPr>
-        <w:pStyle w:val="PargrafodaLista"/>
-        <w:numPr>
-          <w:ilvl w:val="2"/>
-          <w:numId w:val="1"/>
-        </w:numPr>
-      </w:pPr>
-      <w:hyperlink r:id="rId11" w:history="1">
-        <w:r>
-          <w:rPr>
-            <w:rStyle w:val="Hyperlink"/>
-          </w:rPr>
-          <w:t>http://www.oracle.com/technetwork/java/javase/documentation/index-137868.html</w:t>
-        </w:r>
-      </w:hyperlink>
-    </w:p>
-    <w:p>
-      <w:pPr>
-        <w:pStyle w:val="PargrafodaLista"/>
-        <w:numPr>
-          <w:ilvl w:val="2"/>
-          <w:numId w:val="1"/>
-        </w:numPr>
-      </w:pPr>
-      <w:hyperlink r:id="rId12" w:history="1">
-        <w:r>
-          <w:rPr>
-            <w:rStyle w:val="Hyperlink"/>
-          </w:rPr>
-          <w:t>https://source.android.com/source/code-style</w:t>
-        </w:r>
-      </w:hyperlink>
-    </w:p>
-    <w:p>
-      <w:pPr>
-        <w:pStyle w:val="PargrafodaLista"/>
-        <w:ind w:left="2160"/>
-      </w:pPr>
-    </w:p>
-    <w:p>
-      <w:pPr>
-        <w:pStyle w:val="PargrafodaLista"/>
-        <w:numPr>
-          <w:ilvl w:val="0"/>
-          <w:numId w:val="1"/>
-        </w:numPr>
-      </w:pPr>
-      <w:r>
-        <w:t>Teste Unitário;</w:t>
-      </w:r>
-    </w:p>
-    <w:p>
-      <w:pPr>
-        <w:pStyle w:val="PargrafodaLista"/>
-        <w:numPr>
-          <w:ilvl w:val="0"/>
-          <w:numId w:val="1"/>
-        </w:numPr>
-      </w:pPr>
-      <w:r>
-        <w:t>Ganho de maturidade;</w:t>
-      </w:r>
-    </w:p>
-    <w:p>
-      <w:pPr>
-        <w:pStyle w:val="PargrafodaLista"/>
-        <w:numPr>
-          <w:ilvl w:val="0"/>
-          <w:numId w:val="1"/>
-        </w:numPr>
-      </w:pPr>
-      <w:proofErr w:type="spellStart"/>
-      <w:r>
-        <w:t>Login</w:t>
-      </w:r>
-      <w:proofErr w:type="spellEnd"/>
-      <w:r>
-        <w:t xml:space="preserve"> (caso de uso)</w:t>
-      </w:r>
-    </w:p>
-    <w:p>
-      <w:pPr>
-        <w:pStyle w:val="PargrafodaLista"/>
-        <w:numPr>
-          <w:ilvl w:val="0"/>
-          <w:numId w:val="1"/>
-        </w:numPr>
-      </w:pPr>
-      <w:r>
-        <w:t>Regras de Negócio</w:t>
-      </w:r>
-    </w:p>
-    <w:p>
-      <w:pPr>
-        <w:pStyle w:val="PargrafodaLista"/>
-        <w:numPr>
-          <w:ilvl w:val="0"/>
-          <w:numId w:val="1"/>
-        </w:numPr>
-      </w:pPr>
-      <w:proofErr w:type="spellStart"/>
-      <w:r>
-        <w:t>Git</w:t>
-      </w:r>
-      <w:proofErr w:type="spellEnd"/>
-      <w:r>
-        <w:t xml:space="preserve"> Hub;</w:t>
-      </w:r>
-    </w:p>
-    <w:p>
-      <w:pPr>
-        <w:pStyle w:val="PargrafodaLista"/>
-        <w:numPr>
-          <w:ilvl w:val="0"/>
-          <w:numId w:val="1"/>
-        </w:numPr>
-      </w:pPr>
-      <w:r>
-        <w:t>Tecnologias Usadas</w:t>
-      </w:r>
-    </w:p>
-    <w:p>
-      <w:pPr>
-        <w:pStyle w:val="PargrafodaLista"/>
-        <w:numPr>
-          <w:ilvl w:val="1"/>
-          <w:numId w:val="1"/>
-        </w:numPr>
-      </w:pPr>
-      <w:r>
-        <w:t>Comunicação entre Servidor</w:t>
-      </w:r>
-    </w:p>
-    <w:p>
-      <w:pPr>
-        <w:pStyle w:val="PargrafodaLista"/>
-        <w:numPr>
-          <w:ilvl w:val="1"/>
-          <w:numId w:val="1"/>
-        </w:numPr>
-      </w:pPr>
-      <w:r>
-        <w:t>Infeção de Dependências</w:t>
-      </w:r>
-    </w:p>
-    <w:p>
-      <w:pPr>
-        <w:pStyle w:val="PargrafodaLista"/>
-        <w:numPr>
-          <w:ilvl w:val="1"/>
-          <w:numId w:val="1"/>
-        </w:numPr>
-      </w:pPr>
-      <w:r>
-        <w:t>Persistência de Dados</w:t>
-      </w:r>
     </w:p>
     <w:sectPr>
       <w:pgSz w:w="11906" w:h="16838"/>
@@ -790,6 +1228,36 @@
       <w:u w:val="single"/>
     </w:rPr>
   </w:style>
+  <w:style w:type="paragraph" w:styleId="Textodebalo">
+    <w:name w:val="Balloon Text"/>
+    <w:basedOn w:val="Normal"/>
+    <w:link w:val="TextodebaloChar"/>
+    <w:uiPriority w:val="99"/>
+    <w:semiHidden/>
+    <w:unhideWhenUsed/>
+    <w:rsid w:val="00B2002D"/>
+    <w:pPr>
+      <w:spacing w:after="0" w:line="240" w:lineRule="auto"/>
+    </w:pPr>
+    <w:rPr>
+      <w:rFonts w:ascii="Tahoma" w:hAnsi="Tahoma" w:cs="Tahoma"/>
+      <w:sz w:val="16"/>
+      <w:szCs w:val="16"/>
+    </w:rPr>
+  </w:style>
+  <w:style w:type="character" w:customStyle="1" w:styleId="TextodebaloChar">
+    <w:name w:val="Texto de balão Char"/>
+    <w:basedOn w:val="Fontepargpadro"/>
+    <w:link w:val="Textodebalo"/>
+    <w:uiPriority w:val="99"/>
+    <w:semiHidden/>
+    <w:rsid w:val="00B2002D"/>
+    <w:rPr>
+      <w:rFonts w:ascii="Tahoma" w:hAnsi="Tahoma" w:cs="Tahoma"/>
+      <w:sz w:val="16"/>
+      <w:szCs w:val="16"/>
+    </w:rPr>
+  </w:style>
 </w:styles>
 </file>
 
@@ -1000,6 +1468,36 @@
     <w:rPr>
       <w:color w:val="0000FF" w:themeColor="hyperlink"/>
       <w:u w:val="single"/>
+    </w:rPr>
+  </w:style>
+  <w:style w:type="paragraph" w:styleId="Textodebalo">
+    <w:name w:val="Balloon Text"/>
+    <w:basedOn w:val="Normal"/>
+    <w:link w:val="TextodebaloChar"/>
+    <w:uiPriority w:val="99"/>
+    <w:semiHidden/>
+    <w:unhideWhenUsed/>
+    <w:rsid w:val="00B2002D"/>
+    <w:pPr>
+      <w:spacing w:after="0" w:line="240" w:lineRule="auto"/>
+    </w:pPr>
+    <w:rPr>
+      <w:rFonts w:ascii="Tahoma" w:hAnsi="Tahoma" w:cs="Tahoma"/>
+      <w:sz w:val="16"/>
+      <w:szCs w:val="16"/>
+    </w:rPr>
+  </w:style>
+  <w:style w:type="character" w:customStyle="1" w:styleId="TextodebaloChar">
+    <w:name w:val="Texto de balão Char"/>
+    <w:basedOn w:val="Fontepargpadro"/>
+    <w:link w:val="Textodebalo"/>
+    <w:uiPriority w:val="99"/>
+    <w:semiHidden/>
+    <w:rsid w:val="00B2002D"/>
+    <w:rPr>
+      <w:rFonts w:ascii="Tahoma" w:hAnsi="Tahoma" w:cs="Tahoma"/>
+      <w:sz w:val="16"/>
+      <w:szCs w:val="16"/>
     </w:rPr>
   </w:style>
 </w:styles>

</xml_diff>